<commit_message>
1. Updated some endNote artile 2. Update Inroduction
</commit_message>
<xml_diff>
--- a/Report/WMI Security Intro.docx
+++ b/Report/WMI Security Intro.docx
@@ -391,23 +391,7 @@
           <w:sz w:val="24"/>
           <w:szCs w:val="24"/>
         </w:rPr>
-        <w:t xml:space="preserve">like hospital were also affected which forced them to </w:t>
-      </w:r>
-      <w:r>
-        <w:rPr>
-          <w:rFonts w:ascii="Times New Roman" w:hAnsi="Times New Roman" w:cs="Times New Roman"/>
-          <w:sz w:val="24"/>
-          <w:szCs w:val="24"/>
-        </w:rPr>
-        <w:t>partially</w:t>
-      </w:r>
-      <w:r>
-        <w:rPr>
-          <w:rFonts w:ascii="Times New Roman" w:hAnsi="Times New Roman" w:cs="Times New Roman"/>
-          <w:sz w:val="24"/>
-          <w:szCs w:val="24"/>
-        </w:rPr>
-        <w:t xml:space="preserve"> stop servicing.</w:t>
+        <w:t>like hospital were also affected which forced them to partially stop servicing.</w:t>
       </w:r>
       <w:r>
         <w:rPr>
@@ -467,16 +451,17 @@
           <w:szCs w:val="24"/>
         </w:rPr>
         <w:tab/>
-        <w:t xml:space="preserve">File based cyberattack, also known as malware, </w:t>
-      </w:r>
-      <w:r>
-        <w:rPr>
-          <w:rFonts w:ascii="Times New Roman" w:hAnsi="Times New Roman" w:cs="Times New Roman"/>
-          <w:sz w:val="24"/>
-          <w:szCs w:val="24"/>
-        </w:rPr>
-        <w:t>is easily trackable by Security Analyst.</w:t>
-      </w:r>
+      </w:r>
+      <w:r>
+        <w:rPr>
+          <w:rFonts w:ascii="Times New Roman" w:hAnsi="Times New Roman" w:cs="Times New Roman"/>
+          <w:sz w:val="24"/>
+          <w:szCs w:val="24"/>
+        </w:rPr>
+        <w:t>File-based cyberattacks has been a norm since the launch of computer system while file-less cyberattacks were discovered in 2010 and has been on a rise since then.</w:t>
+      </w:r>
+      <w:bookmarkStart w:id="0" w:name="_GoBack"/>
+      <w:bookmarkEnd w:id="0"/>
       <w:r>
         <w:rPr>
           <w:rFonts w:ascii="Times New Roman" w:hAnsi="Times New Roman" w:cs="Times New Roman"/>
@@ -484,6 +469,14 @@
           <w:szCs w:val="24"/>
         </w:rPr>
         <w:t xml:space="preserve"> </w:t>
+      </w:r>
+      <w:r>
+        <w:rPr>
+          <w:rFonts w:ascii="Times New Roman" w:hAnsi="Times New Roman" w:cs="Times New Roman"/>
+          <w:sz w:val="24"/>
+          <w:szCs w:val="24"/>
+        </w:rPr>
+        <w:t xml:space="preserve">File based cyberattack, also known as malware, is easily trackable by Security Analyst. </w:t>
       </w:r>
       <w:r>
         <w:rPr>
@@ -767,15 +760,7 @@
           <w:sz w:val="24"/>
           <w:szCs w:val="24"/>
         </w:rPr>
-        <w:t xml:space="preserve">WMI consist of various </w:t>
-      </w:r>
-      <w:r>
-        <w:rPr>
-          <w:rFonts w:ascii="Times New Roman" w:hAnsi="Times New Roman" w:cs="Times New Roman"/>
-          <w:sz w:val="24"/>
-          <w:szCs w:val="24"/>
-        </w:rPr>
-        <w:t xml:space="preserve">privileged </w:t>
+        <w:t xml:space="preserve">WMI consist of various privileged </w:t>
       </w:r>
       <w:r>
         <w:rPr>
@@ -823,15 +808,7 @@
           <w:sz w:val="24"/>
           <w:szCs w:val="24"/>
         </w:rPr>
-        <w:t xml:space="preserve"> manipulate system </w:t>
-      </w:r>
-      <w:r>
-        <w:rPr>
-          <w:rFonts w:ascii="Times New Roman" w:hAnsi="Times New Roman" w:cs="Times New Roman"/>
-          <w:sz w:val="24"/>
-          <w:szCs w:val="24"/>
-        </w:rPr>
-        <w:t>registry</w:t>
+        <w:t xml:space="preserve"> manipulate system registry</w:t>
       </w:r>
       <w:r>
         <w:rPr>
@@ -847,15 +824,7 @@
           <w:sz w:val="24"/>
           <w:szCs w:val="24"/>
         </w:rPr>
-        <w:t>.</w:t>
-      </w:r>
-      <w:r>
-        <w:rPr>
-          <w:rFonts w:ascii="Times New Roman" w:hAnsi="Times New Roman" w:cs="Times New Roman"/>
-          <w:sz w:val="24"/>
-          <w:szCs w:val="24"/>
-        </w:rPr>
-        <w:t xml:space="preserve"> This is also where WMI becomes dangerous, attackers are using creative ways to abuse WMI. </w:t>
+        <w:t xml:space="preserve">. This is also where WMI becomes dangerous, attackers are using creative ways to abuse WMI. </w:t>
       </w:r>
       <w:r>
         <w:rPr>
@@ -871,23 +840,16 @@
           <w:sz w:val="24"/>
           <w:szCs w:val="24"/>
         </w:rPr>
-        <w:t xml:space="preserve"> is using WMI to inject payload, </w:t>
-      </w:r>
-      <w:r>
-        <w:rPr>
-          <w:rFonts w:ascii="Times New Roman" w:hAnsi="Times New Roman" w:cs="Times New Roman"/>
-          <w:sz w:val="24"/>
-          <w:szCs w:val="24"/>
-        </w:rPr>
-        <w:t>normally an executable</w:t>
-      </w:r>
-      <w:r>
-        <w:rPr>
-          <w:rFonts w:ascii="Times New Roman" w:hAnsi="Times New Roman" w:cs="Times New Roman"/>
-          <w:sz w:val="24"/>
-          <w:szCs w:val="24"/>
-        </w:rPr>
-        <w:t xml:space="preserve"> script, into the system registry and bind the payload to a startup event.</w:t>
+        <w:t xml:space="preserve"> is </w:t>
+      </w:r>
+      <w:r>
+        <w:rPr>
+          <w:rFonts w:ascii="Times New Roman" w:hAnsi="Times New Roman" w:cs="Times New Roman"/>
+          <w:sz w:val="24"/>
+          <w:szCs w:val="24"/>
+        </w:rPr>
+        <w:lastRenderedPageBreak/>
+        <w:t>using WMI to inject payload, normally an executable script, into the system registry and bind the payload to a startup event.</w:t>
       </w:r>
       <w:r>
         <w:rPr>
@@ -919,16 +881,7 @@
           <w:sz w:val="24"/>
           <w:szCs w:val="24"/>
         </w:rPr>
-        <w:t xml:space="preserve">malicious script will be automatically executed upon </w:t>
-      </w:r>
-      <w:r>
-        <w:rPr>
-          <w:rFonts w:ascii="Times New Roman" w:hAnsi="Times New Roman" w:cs="Times New Roman"/>
-          <w:sz w:val="24"/>
-          <w:szCs w:val="24"/>
-        </w:rPr>
-        <w:lastRenderedPageBreak/>
-        <w:t>computer startup and t</w:t>
+        <w:t>malicious script will be automatically executed upon computer startup and t</w:t>
       </w:r>
       <w:r>
         <w:rPr>
@@ -1329,23 +1282,7 @@
           <w:sz w:val="24"/>
           <w:szCs w:val="24"/>
         </w:rPr>
-        <w:t xml:space="preserve"> while in the case of defensive </w:t>
-      </w:r>
-      <w:r>
-        <w:rPr>
-          <w:rFonts w:ascii="Times New Roman" w:hAnsi="Times New Roman" w:cs="Times New Roman"/>
-          <w:sz w:val="24"/>
-          <w:szCs w:val="24"/>
-        </w:rPr>
-        <w:t>component</w:t>
-      </w:r>
-      <w:r>
-        <w:rPr>
-          <w:rFonts w:ascii="Times New Roman" w:hAnsi="Times New Roman" w:cs="Times New Roman"/>
-          <w:sz w:val="24"/>
-          <w:szCs w:val="24"/>
-        </w:rPr>
-        <w:t>, a defensive tool will be</w:t>
+        <w:t xml:space="preserve"> while in the case of defensive component, a defensive tool will be</w:t>
       </w:r>
       <w:r>
         <w:rPr>
@@ -1403,8 +1340,6 @@
         </w:rPr>
         <w:t>are then used to compiled into a penetration testing tool for cooperate usage.</w:t>
       </w:r>
-      <w:bookmarkStart w:id="0" w:name="_GoBack"/>
-      <w:bookmarkEnd w:id="0"/>
     </w:p>
     <w:p>
       <w:pPr>
@@ -2046,6 +1981,7 @@
   <w:style w:type="character" w:default="1" w:styleId="DefaultParagraphFont">
     <w:name w:val="Default Paragraph Font"/>
     <w:uiPriority w:val="1"/>
+    <w:semiHidden/>
     <w:unhideWhenUsed/>
   </w:style>
   <w:style w:type="table" w:default="1" w:styleId="TableNormal">

</xml_diff>

<commit_message>
Add Full report and Interim report
</commit_message>
<xml_diff>
--- a/Report/WMI Security Intro.docx
+++ b/Report/WMI Security Intro.docx
@@ -57,7 +57,25 @@
           <w:sz w:val="24"/>
           <w:szCs w:val="24"/>
         </w:rPr>
-        <w:t>costing companies millions to tenth of millions in average</w:t>
+        <w:t xml:space="preserve">costing companies millions to </w:t>
+      </w:r>
+      <w:r>
+        <w:rPr>
+          <w:rFonts w:ascii="Times New Roman" w:hAnsi="Times New Roman" w:cs="Times New Roman"/>
+          <w:sz w:val="24"/>
+          <w:szCs w:val="24"/>
+        </w:rPr>
+        <w:t>tens</w:t>
+      </w:r>
+      <w:bookmarkStart w:id="0" w:name="_GoBack"/>
+      <w:bookmarkEnd w:id="0"/>
+      <w:r>
+        <w:rPr>
+          <w:rFonts w:ascii="Times New Roman" w:hAnsi="Times New Roman" w:cs="Times New Roman"/>
+          <w:sz w:val="24"/>
+          <w:szCs w:val="24"/>
+        </w:rPr>
+        <w:t xml:space="preserve"> of millions in average</w:t>
       </w:r>
       <w:r>
         <w:rPr>
@@ -283,43 +301,7 @@
           <w:sz w:val="24"/>
           <w:szCs w:val="24"/>
         </w:rPr>
-        <w:t>. An example is the massive global ransomware cyberattack known as “</w:t>
-      </w:r>
-      <w:proofErr w:type="spellStart"/>
-      <w:r>
-        <w:rPr>
-          <w:rFonts w:ascii="Times New Roman" w:hAnsi="Times New Roman" w:cs="Times New Roman"/>
-          <w:sz w:val="24"/>
-          <w:szCs w:val="24"/>
-        </w:rPr>
-        <w:t>WannaCrypt</w:t>
-      </w:r>
-      <w:proofErr w:type="spellEnd"/>
-      <w:r>
-        <w:rPr>
-          <w:rFonts w:ascii="Times New Roman" w:hAnsi="Times New Roman" w:cs="Times New Roman"/>
-          <w:sz w:val="24"/>
-          <w:szCs w:val="24"/>
-        </w:rPr>
-        <w:t>” or “</w:t>
-      </w:r>
-      <w:proofErr w:type="spellStart"/>
-      <w:r>
-        <w:rPr>
-          <w:rFonts w:ascii="Times New Roman" w:hAnsi="Times New Roman" w:cs="Times New Roman"/>
-          <w:sz w:val="24"/>
-          <w:szCs w:val="24"/>
-        </w:rPr>
-        <w:t>WannaCry</w:t>
-      </w:r>
-      <w:proofErr w:type="spellEnd"/>
-      <w:r>
-        <w:rPr>
-          <w:rFonts w:ascii="Times New Roman" w:hAnsi="Times New Roman" w:cs="Times New Roman"/>
-          <w:sz w:val="24"/>
-          <w:szCs w:val="24"/>
-        </w:rPr>
-        <w:t>”</w:t>
+        <w:t>. An example is the massive global ransomware cyberattack known as “WannaCrypt” or “WannaCry”</w:t>
       </w:r>
       <w:r>
         <w:rPr>
@@ -1066,7 +1048,7 @@
           <w:sz w:val="24"/>
           <w:szCs w:val="24"/>
         </w:rPr>
-        <w:t xml:space="preserve">, a cousin of </w:t>
+        <w:t xml:space="preserve">, a cousin of WannaCry. </w:t>
       </w:r>
       <w:proofErr w:type="spellStart"/>
       <w:r>
@@ -1075,7 +1057,7 @@
           <w:sz w:val="24"/>
           <w:szCs w:val="24"/>
         </w:rPr>
-        <w:t>WannaCry</w:t>
+        <w:t>NotPetya</w:t>
       </w:r>
       <w:proofErr w:type="spellEnd"/>
       <w:r>
@@ -1084,7 +1066,15 @@
           <w:sz w:val="24"/>
           <w:szCs w:val="24"/>
         </w:rPr>
-        <w:t xml:space="preserve">. </w:t>
+        <w:t xml:space="preserve"> make </w:t>
+      </w:r>
+      <w:r>
+        <w:rPr>
+          <w:rFonts w:ascii="Times New Roman" w:hAnsi="Times New Roman" w:cs="Times New Roman"/>
+          <w:sz w:val="24"/>
+          <w:szCs w:val="24"/>
+        </w:rPr>
+        <w:t xml:space="preserve">use of </w:t>
       </w:r>
       <w:proofErr w:type="spellStart"/>
       <w:r>
@@ -1093,6 +1083,40 @@
           <w:sz w:val="24"/>
           <w:szCs w:val="24"/>
         </w:rPr>
+        <w:t>PsEx</w:t>
+      </w:r>
+      <w:r>
+        <w:rPr>
+          <w:rFonts w:ascii="Times New Roman" w:hAnsi="Times New Roman" w:cs="Times New Roman"/>
+          <w:sz w:val="24"/>
+          <w:szCs w:val="24"/>
+        </w:rPr>
+        <w:t>ec</w:t>
+      </w:r>
+      <w:proofErr w:type="spellEnd"/>
+      <w:r>
+        <w:rPr>
+          <w:rFonts w:ascii="Times New Roman" w:hAnsi="Times New Roman" w:cs="Times New Roman"/>
+          <w:sz w:val="24"/>
+          <w:szCs w:val="24"/>
+        </w:rPr>
+        <w:t xml:space="preserve"> and WMIC to spread its infection.</w:t>
+      </w:r>
+      <w:r>
+        <w:rPr>
+          <w:rFonts w:ascii="Times New Roman" w:hAnsi="Times New Roman" w:cs="Times New Roman"/>
+          <w:sz w:val="24"/>
+          <w:szCs w:val="24"/>
+        </w:rPr>
+        <w:t xml:space="preserve"> Although </w:t>
+      </w:r>
+      <w:proofErr w:type="spellStart"/>
+      <w:r>
+        <w:rPr>
+          <w:rFonts w:ascii="Times New Roman" w:hAnsi="Times New Roman" w:cs="Times New Roman"/>
+          <w:sz w:val="24"/>
+          <w:szCs w:val="24"/>
+        </w:rPr>
         <w:t>NotPetya</w:t>
       </w:r>
       <w:proofErr w:type="spellEnd"/>
@@ -1102,66 +1126,6 @@
           <w:sz w:val="24"/>
           <w:szCs w:val="24"/>
         </w:rPr>
-        <w:t xml:space="preserve"> make </w:t>
-      </w:r>
-      <w:r>
-        <w:rPr>
-          <w:rFonts w:ascii="Times New Roman" w:hAnsi="Times New Roman" w:cs="Times New Roman"/>
-          <w:sz w:val="24"/>
-          <w:szCs w:val="24"/>
-        </w:rPr>
-        <w:t xml:space="preserve">use of </w:t>
-      </w:r>
-      <w:proofErr w:type="spellStart"/>
-      <w:r>
-        <w:rPr>
-          <w:rFonts w:ascii="Times New Roman" w:hAnsi="Times New Roman" w:cs="Times New Roman"/>
-          <w:sz w:val="24"/>
-          <w:szCs w:val="24"/>
-        </w:rPr>
-        <w:t>PsEx</w:t>
-      </w:r>
-      <w:r>
-        <w:rPr>
-          <w:rFonts w:ascii="Times New Roman" w:hAnsi="Times New Roman" w:cs="Times New Roman"/>
-          <w:sz w:val="24"/>
-          <w:szCs w:val="24"/>
-        </w:rPr>
-        <w:t>ec</w:t>
-      </w:r>
-      <w:proofErr w:type="spellEnd"/>
-      <w:r>
-        <w:rPr>
-          <w:rFonts w:ascii="Times New Roman" w:hAnsi="Times New Roman" w:cs="Times New Roman"/>
-          <w:sz w:val="24"/>
-          <w:szCs w:val="24"/>
-        </w:rPr>
-        <w:t xml:space="preserve"> and WMIC to spread its infection.</w:t>
-      </w:r>
-      <w:r>
-        <w:rPr>
-          <w:rFonts w:ascii="Times New Roman" w:hAnsi="Times New Roman" w:cs="Times New Roman"/>
-          <w:sz w:val="24"/>
-          <w:szCs w:val="24"/>
-        </w:rPr>
-        <w:t xml:space="preserve"> Although </w:t>
-      </w:r>
-      <w:proofErr w:type="spellStart"/>
-      <w:r>
-        <w:rPr>
-          <w:rFonts w:ascii="Times New Roman" w:hAnsi="Times New Roman" w:cs="Times New Roman"/>
-          <w:sz w:val="24"/>
-          <w:szCs w:val="24"/>
-        </w:rPr>
-        <w:t>NotPetya</w:t>
-      </w:r>
-      <w:proofErr w:type="spellEnd"/>
-      <w:r>
-        <w:rPr>
-          <w:rFonts w:ascii="Times New Roman" w:hAnsi="Times New Roman" w:cs="Times New Roman"/>
-          <w:sz w:val="24"/>
-          <w:szCs w:val="24"/>
-        </w:rPr>
         <w:t xml:space="preserve"> is not as deadly compare</w:t>
       </w:r>
       <w:r>
@@ -1178,25 +1142,7 @@
           <w:sz w:val="24"/>
           <w:szCs w:val="24"/>
         </w:rPr>
-        <w:t xml:space="preserve"> to </w:t>
-      </w:r>
-      <w:proofErr w:type="spellStart"/>
-      <w:r>
-        <w:rPr>
-          <w:rFonts w:ascii="Times New Roman" w:hAnsi="Times New Roman" w:cs="Times New Roman"/>
-          <w:sz w:val="24"/>
-          <w:szCs w:val="24"/>
-        </w:rPr>
-        <w:t>WannaCry</w:t>
-      </w:r>
-      <w:proofErr w:type="spellEnd"/>
-      <w:r>
-        <w:rPr>
-          <w:rFonts w:ascii="Times New Roman" w:hAnsi="Times New Roman" w:cs="Times New Roman"/>
-          <w:sz w:val="24"/>
-          <w:szCs w:val="24"/>
-        </w:rPr>
-        <w:t xml:space="preserve">, </w:t>
+        <w:t xml:space="preserve"> to WannaCry, </w:t>
       </w:r>
       <w:r>
         <w:rPr>
@@ -1462,8 +1408,6 @@
         </w:rPr>
         <w:t>Reference</w:t>
       </w:r>
-      <w:bookmarkStart w:id="0" w:name="_GoBack"/>
-      <w:bookmarkEnd w:id="0"/>
     </w:p>
     <w:p>
       <w:pPr>
@@ -2100,6 +2044,7 @@
   <w:style w:type="character" w:default="1" w:styleId="DefaultParagraphFont">
     <w:name w:val="Default Paragraph Font"/>
     <w:uiPriority w:val="1"/>
+    <w:semiHidden/>
     <w:unhideWhenUsed/>
   </w:style>
   <w:style w:type="table" w:default="1" w:styleId="TableNormal">

</xml_diff>